<commit_message>
Documentation altered and modified
</commit_message>
<xml_diff>
--- a/documentation/Phase 1/Brainstorming- Idea Generation- Prioritizaation-news.docx
+++ b/documentation/Phase 1/Brainstorming- Idea Generation- Prioritizaation-news.docx
@@ -12,7 +12,6 @@
           <w:szCs w:val="28"/>
         </w:rPr>
       </w:pPr>
-      <w:proofErr w:type="spellStart"/>
       <w:r>
         <w:rPr>
           <w:b/>
@@ -21,7 +20,8 @@
         </w:rPr>
         <w:t>InsightStream</w:t>
       </w:r>
-      <w:proofErr w:type="spellEnd"/>
+      <w:bookmarkStart w:id="0" w:name="_GoBack"/>
+      <w:bookmarkEnd w:id="0"/>
       <w:r>
         <w:rPr>
           <w:b/>
@@ -167,10 +167,8 @@
           </w:tcPr>
           <w:p>
             <w:r>
-              <w:t>News App</w:t>
+              <w:t>InsightStream</w:t>
             </w:r>
-            <w:bookmarkStart w:id="0" w:name="_GoBack"/>
-            <w:bookmarkEnd w:id="0"/>
           </w:p>
         </w:tc>
       </w:tr>
@@ -438,15 +436,7 @@
           <w:sz w:val="24"/>
           <w:szCs w:val="24"/>
         </w:rPr>
-        <w:t>Brainstorming provides a free and open environment that encourages everyone within a team to participate in the creative thinking process that leads to problem solving. Prioritizing volume over value, out-of-the-box ideas are welcome and built upon, and al</w:t>
-      </w:r>
-      <w:r>
-        <w:rPr>
-          <w:color w:val="000000"/>
-          <w:sz w:val="24"/>
-          <w:szCs w:val="24"/>
-        </w:rPr>
-        <w:t>l participants are encouraged to collaborate, helping each other develop a rich amount of creative solutions.</w:t>
+        <w:t>Brainstorming provides a free and open environment that encourages everyone within a team to participate in the creative thinking process that leads to problem solving. Prioritizing volume over value, out-of-the-box ideas are welcome and built upon, and all participants are encouraged to collaborate, helping each other develop a rich amount of creative solutions.</w:t>
       </w:r>
     </w:p>
     <w:p>
@@ -473,15 +463,7 @@
           <w:sz w:val="24"/>
           <w:szCs w:val="24"/>
         </w:rPr>
-        <w:t>Use this template in your own brainstorming sessions so your team can unleash their imagination and start shaping concepts even if you're not sitt</w:t>
-      </w:r>
-      <w:r>
-        <w:rPr>
-          <w:color w:val="000000"/>
-          <w:sz w:val="24"/>
-          <w:szCs w:val="24"/>
-        </w:rPr>
-        <w:t>ing in the same room.</w:t>
+        <w:t>Use this template in your own brainstorming sessions so your team can unleash their imagination and start shaping concepts even if you're not sitting in the same room.</w:t>
       </w:r>
     </w:p>
     <w:p>

</xml_diff>